<commit_message>
Adicionando casos de testes e requisitos funcionais
</commit_message>
<xml_diff>
--- a/Plano de projeto.docx
+++ b/Plano de projeto.docx
@@ -1,49 +1,34 @@
 
 <file path=word/document.xml><?xml version="1.0" encoding="utf-8"?>
-<w:document xmlns:wpc="http://schemas.microsoft.com/office/word/2010/wordprocessingCanvas" xmlns:mc="http://schemas.openxmlformats.org/markup-compatibility/2006" xmlns:o="urn:schemas-microsoft-com:office:office" xmlns:r="http://schemas.openxmlformats.org/officeDocument/2006/relationships" xmlns:m="http://schemas.openxmlformats.org/officeDocument/2006/math" xmlns:v="urn:schemas-microsoft-com:vml" xmlns:wp14="http://schemas.microsoft.com/office/word/2010/wordprocessingDrawing" xmlns:wp="http://schemas.openxmlformats.org/drawingml/2006/wordprocessingDrawing" xmlns:w10="urn:schemas-microsoft-com:office:word" xmlns:w="http://schemas.openxmlformats.org/wordprocessingml/2006/main" xmlns:w14="http://schemas.microsoft.com/office/word/2010/wordml" xmlns:wpg="http://schemas.microsoft.com/office/word/2010/wordprocessingGroup" xmlns:wpi="http://schemas.microsoft.com/office/word/2010/wordprocessingInk" xmlns:wne="http://schemas.microsoft.com/office/word/2006/wordml" xmlns:wps="http://schemas.microsoft.com/office/word/2010/wordprocessingShape" mc:Ignorable="w14 wp14">
+<w:document xmlns:ve="http://schemas.openxmlformats.org/markup-compatibility/2006" xmlns:o="urn:schemas-microsoft-com:office:office" xmlns:r="http://schemas.openxmlformats.org/officeDocument/2006/relationships" xmlns:m="http://schemas.openxmlformats.org/officeDocument/2006/math" xmlns:v="urn:schemas-microsoft-com:vml" xmlns:wp="http://schemas.openxmlformats.org/drawingml/2006/wordprocessingDrawing" xmlns:w10="urn:schemas-microsoft-com:office:word" xmlns:w="http://schemas.openxmlformats.org/wordprocessingml/2006/main" xmlns:wne="http://schemas.microsoft.com/office/word/2006/wordml">
   <w:body>
     <w:p>
       <w:pPr>
         <w:pStyle w:val="Ttulo"/>
-        <w:rPr>
-          <w:lang w:val="pt-BR"/>
-        </w:rPr>
-      </w:pPr>
-      <w:r>
-        <w:rPr>
-          <w:lang w:val="pt-BR"/>
-        </w:rPr>
-        <w:t>Controle de Estacionamento</w:t>
-      </w:r>
+      </w:pPr>
+      <w:proofErr w:type="spellStart"/>
+      <w:r>
+        <w:t>Controle</w:t>
+      </w:r>
+      <w:proofErr w:type="spellEnd"/>
+      <w:r>
+        <w:t xml:space="preserve"> de </w:t>
+      </w:r>
+      <w:proofErr w:type="spellStart"/>
+      <w:r>
+        <w:t>Estacionamento</w:t>
+      </w:r>
+      <w:proofErr w:type="spellEnd"/>
     </w:p>
     <w:p>
       <w:pPr>
         <w:pStyle w:val="Ttulo"/>
       </w:pPr>
-      <w:r>
-        <w:rPr>
-          <w:lang w:val="pt-BR"/>
-        </w:rPr>
-        <w:fldChar w:fldCharType="begin"/>
-      </w:r>
-      <w:r>
-        <w:instrText xml:space="preserve"> TITLE  \* MERGEFORMAT </w:instrText>
-      </w:r>
-      <w:r>
-        <w:rPr>
-          <w:lang w:val="pt-BR"/>
-        </w:rPr>
-        <w:fldChar w:fldCharType="separate"/>
-      </w:r>
-      <w:r>
-        <w:t>Project Plan</w:t>
-      </w:r>
-      <w:r>
-        <w:rPr>
-          <w:lang w:val="pt-BR"/>
-        </w:rPr>
-        <w:fldChar w:fldCharType="end"/>
-      </w:r>
+      <w:fldSimple w:instr=" TITLE  \* MERGEFORMAT ">
+        <w:r>
+          <w:t>Project Plan</w:t>
+        </w:r>
+      </w:fldSimple>
     </w:p>
     <w:p/>
     <w:p>
@@ -103,15 +88,13 @@
         </w:rPr>
         <w:t xml:space="preserve">O projeto consiste em conceber, desenvolver e </w:t>
       </w:r>
-      <w:proofErr w:type="gramStart"/>
       <w:r>
         <w:rPr>
           <w:color w:val="auto"/>
           <w:lang w:val="pt-BR"/>
         </w:rPr>
-        <w:t>implementar</w:t>
-      </w:r>
-      <w:proofErr w:type="gramEnd"/>
+        <w:t>programar</w:t>
+      </w:r>
       <w:r>
         <w:rPr>
           <w:color w:val="auto"/>
@@ -162,37 +145,38 @@
         <w:rPr>
           <w:rStyle w:val="Forte"/>
           <w:b w:val="0"/>
+          <w:lang w:val="pt-BR"/>
         </w:rPr>
       </w:pPr>
-      <w:proofErr w:type="spellStart"/>
       <w:r>
         <w:rPr>
           <w:rStyle w:val="Forte"/>
           <w:b w:val="0"/>
+          <w:lang w:val="pt-BR"/>
         </w:rPr>
         <w:t>Gerente</w:t>
       </w:r>
-      <w:proofErr w:type="spellEnd"/>
       <w:r>
         <w:rPr>
           <w:rStyle w:val="Forte"/>
           <w:b w:val="0"/>
+          <w:lang w:val="pt-BR"/>
         </w:rPr>
-        <w:t xml:space="preserve"> de </w:t>
-      </w:r>
-      <w:proofErr w:type="spellStart"/>
+        <w:t xml:space="preserve"> de Projeto</w:t>
+      </w:r>
       <w:r>
         <w:rPr>
           <w:rStyle w:val="Forte"/>
           <w:b w:val="0"/>
+          <w:lang w:val="pt-BR"/>
         </w:rPr>
-        <w:t>Projeto</w:t>
-      </w:r>
-      <w:proofErr w:type="spellEnd"/>
+        <w:t>/Analista</w:t>
+      </w:r>
       <w:r>
         <w:rPr>
           <w:rStyle w:val="Forte"/>
           <w:b w:val="0"/>
+          <w:lang w:val="pt-BR"/>
         </w:rPr>
         <w:t>: Leonardo;</w:t>
       </w:r>
@@ -211,6 +195,14 @@
       </w:r>
       <w:proofErr w:type="spellEnd"/>
       <w:r>
+        <w:t>/</w:t>
+      </w:r>
+      <w:proofErr w:type="spellStart"/>
+      <w:r>
+        <w:t>Desenvolvedor</w:t>
+      </w:r>
+      <w:proofErr w:type="spellEnd"/>
+      <w:r>
         <w:t>: Sergio</w:t>
       </w:r>
     </w:p>
@@ -224,12 +216,22 @@
       </w:pPr>
       <w:proofErr w:type="spellStart"/>
       <w:r>
+        <w:t>Analista</w:t>
+      </w:r>
+      <w:proofErr w:type="spellEnd"/>
+      <w:r>
+        <w:t>/</w:t>
+      </w:r>
+      <w:proofErr w:type="spellStart"/>
+      <w:r>
         <w:t>Desenvolvedor</w:t>
       </w:r>
       <w:proofErr w:type="spellEnd"/>
       <w:r>
         <w:t>: Fernando</w:t>
       </w:r>
+      <w:bookmarkStart w:id="7" w:name="_GoBack"/>
+      <w:bookmarkEnd w:id="7"/>
     </w:p>
     <w:p>
       <w:pPr>
@@ -239,8 +241,24 @@
           <w:numId w:val="13"/>
         </w:numPr>
       </w:pPr>
-      <w:r>
-        <w:t>Tester: Ricardo</w:t>
+      <w:proofErr w:type="spellStart"/>
+      <w:r>
+        <w:t>Analista</w:t>
+      </w:r>
+      <w:proofErr w:type="spellEnd"/>
+      <w:r>
+        <w:t>/</w:t>
+      </w:r>
+      <w:proofErr w:type="spellStart"/>
+      <w:r>
+        <w:t>Desenvolvedor</w:t>
+      </w:r>
+      <w:proofErr w:type="spellEnd"/>
+      <w:r>
+        <w:t>/Tester</w:t>
+      </w:r>
+      <w:r>
+        <w:t>: Ricardo</w:t>
       </w:r>
     </w:p>
     <w:p>
@@ -248,8 +266,8 @@
         <w:pStyle w:val="Ttulo1"/>
         <w:spacing w:before="240"/>
       </w:pPr>
-      <w:bookmarkStart w:id="7" w:name="_Toc524312847"/>
-      <w:bookmarkStart w:id="8" w:name="_Toc20734070"/>
+      <w:bookmarkStart w:id="8" w:name="_Toc524312847"/>
+      <w:bookmarkStart w:id="9" w:name="_Toc20734070"/>
       <w:r>
         <w:t>Project practices</w:t>
       </w:r>
@@ -269,6 +287,7 @@
         <w:jc w:val="both"/>
         <w:rPr>
           <w:color w:val="auto"/>
+          <w:u w:val="single"/>
           <w:lang w:val="pt-BR"/>
         </w:rPr>
       </w:pPr>
@@ -286,7 +305,14 @@
         </w:rPr>
         <w:t xml:space="preserve">á o </w:t>
       </w:r>
-      <w:hyperlink r:id="rId9" w:history="1">
+      <w:r>
+        <w:rPr>
+          <w:color w:val="auto"/>
+          <w:lang w:val="pt-BR"/>
+        </w:rPr>
+        <w:t xml:space="preserve">gerenciado com o auxilio do </w:t>
+      </w:r>
+      <w:hyperlink r:id="rId8" w:history="1">
         <w:proofErr w:type="spellStart"/>
         <w:r>
           <w:rPr>
@@ -303,26 +329,7 @@
           <w:color w:val="auto"/>
           <w:lang w:val="pt-BR"/>
         </w:rPr>
-        <w:t xml:space="preserve"> integrado com a técnica </w:t>
-      </w:r>
-      <w:hyperlink r:id="rId10" w:history="1">
-        <w:proofErr w:type="spellStart"/>
-        <w:r>
-          <w:rPr>
-            <w:rStyle w:val="Hyperlink"/>
-            <w:color w:val="auto"/>
-            <w:lang w:val="pt-BR"/>
-          </w:rPr>
-          <w:t>Pomodoro</w:t>
-        </w:r>
-        <w:proofErr w:type="spellEnd"/>
-      </w:hyperlink>
-      <w:r>
-        <w:rPr>
-          <w:color w:val="auto"/>
-          <w:lang w:val="pt-BR"/>
-        </w:rPr>
-        <w:t xml:space="preserve"> para controle de tempo e métricas.</w:t>
+        <w:t>.</w:t>
       </w:r>
     </w:p>
     <w:p>
@@ -332,8 +339,8 @@
       <w:r>
         <w:t xml:space="preserve">Project </w:t>
       </w:r>
-      <w:bookmarkEnd w:id="7"/>
       <w:bookmarkEnd w:id="8"/>
+      <w:bookmarkEnd w:id="9"/>
       <w:r>
         <w:t>m</w:t>
       </w:r>
@@ -402,7 +409,7 @@
           <w:insideH w:val="single" w:sz="4" w:space="0" w:color="auto"/>
           <w:insideV w:val="single" w:sz="4" w:space="0" w:color="auto"/>
         </w:tblBorders>
-        <w:tblLook w:val="0000" w:firstRow="0" w:lastRow="0" w:firstColumn="0" w:lastColumn="0" w:noHBand="0" w:noVBand="0"/>
+        <w:tblLook w:val="0000"/>
       </w:tblPr>
       <w:tblGrid>
         <w:gridCol w:w="1005"/>
@@ -560,6 +567,7 @@
                 <w:lang w:val="pt-BR"/>
               </w:rPr>
             </w:pPr>
+            <w:proofErr w:type="spellStart"/>
             <w:r>
               <w:rPr>
                 <w:rFonts w:ascii="Arial" w:hAnsi="Arial" w:cs="Arial"/>
@@ -567,7 +575,17 @@
                 <w:bCs/>
                 <w:lang w:val="pt-BR"/>
               </w:rPr>
-              <w:t xml:space="preserve">Target </w:t>
+              <w:t>Target</w:t>
+            </w:r>
+            <w:proofErr w:type="spellEnd"/>
+            <w:r>
+              <w:rPr>
+                <w:rFonts w:ascii="Arial" w:hAnsi="Arial" w:cs="Arial"/>
+                <w:b/>
+                <w:bCs/>
+                <w:lang w:val="pt-BR"/>
+              </w:rPr>
+              <w:t xml:space="preserve"> </w:t>
             </w:r>
             <w:proofErr w:type="spellStart"/>
             <w:r>
@@ -618,23 +636,186 @@
                 <w:lang w:val="pt-BR"/>
               </w:rPr>
             </w:pPr>
-            <w:proofErr w:type="spellStart"/>
             <w:r>
               <w:rPr>
                 <w:lang w:val="pt-BR"/>
               </w:rPr>
-              <w:t>Objectives</w:t>
+              <w:t>Inicio do</w:t>
             </w:r>
-            <w:proofErr w:type="spellEnd"/>
+            <w:r>
+              <w:rPr>
+                <w:lang w:val="pt-BR"/>
+              </w:rPr>
+              <w:t xml:space="preserve"> </w:t>
+            </w:r>
+            <w:r>
+              <w:rPr>
+                <w:u w:val="single"/>
+                <w:lang w:val="pt-BR"/>
+              </w:rPr>
+              <w:t>p</w:t>
+            </w:r>
+            <w:r>
+              <w:rPr>
+                <w:u w:val="single"/>
+                <w:lang w:val="pt-BR"/>
+              </w:rPr>
+              <w:t>lano</w:t>
+            </w:r>
+            <w:r>
+              <w:rPr>
+                <w:lang w:val="pt-BR"/>
+              </w:rPr>
+              <w:t xml:space="preserve"> de </w:t>
+            </w:r>
+            <w:r>
+              <w:rPr>
+                <w:lang w:val="pt-BR"/>
+              </w:rPr>
+              <w:t>p</w:t>
+            </w:r>
+            <w:r>
+              <w:rPr>
+                <w:lang w:val="pt-BR"/>
+              </w:rPr>
+              <w:t>rojeto</w:t>
+            </w:r>
+            <w:r>
+              <w:rPr>
+                <w:lang w:val="pt-BR"/>
+              </w:rPr>
+              <w:t xml:space="preserve"> e d</w:t>
+            </w:r>
+            <w:r>
+              <w:rPr>
+                <w:lang w:val="pt-BR"/>
+              </w:rPr>
+              <w:t>a v</w:t>
+            </w:r>
+            <w:r>
+              <w:rPr>
+                <w:lang w:val="pt-BR"/>
+              </w:rPr>
+              <w:t>is</w:t>
+            </w:r>
+            <w:r>
+              <w:rPr>
+                <w:lang w:val="pt-BR"/>
+              </w:rPr>
+              <w:t>ão do E</w:t>
+            </w:r>
+            <w:r>
+              <w:rPr>
+                <w:lang w:val="pt-BR"/>
+              </w:rPr>
+              <w:t>stacionamento.</w:t>
+            </w:r>
+          </w:p>
+        </w:tc>
+        <w:tc>
+          <w:tcPr>
+            <w:tcW w:w="1825" w:type="dxa"/>
+          </w:tcPr>
+          <w:p>
+            <w:pPr>
+              <w:pStyle w:val="Corpodetexto"/>
+              <w:spacing w:before="60"/>
+              <w:ind w:left="0"/>
+              <w:rPr>
+                <w:lang w:val="pt-BR"/>
+              </w:rPr>
+            </w:pPr>
+            <w:proofErr w:type="gramStart"/>
+            <w:r>
+              <w:rPr>
+                <w:lang w:val="pt-BR"/>
+              </w:rPr>
+              <w:t>2</w:t>
+            </w:r>
+            <w:proofErr w:type="gramEnd"/>
+            <w:r>
+              <w:rPr>
+                <w:lang w:val="pt-BR"/>
+              </w:rPr>
+              <w:t xml:space="preserve"> semanas</w:t>
+            </w:r>
+          </w:p>
+        </w:tc>
+        <w:tc>
+          <w:tcPr>
+            <w:tcW w:w="1726" w:type="dxa"/>
+          </w:tcPr>
+          <w:p>
+            <w:pPr>
+              <w:pStyle w:val="Corpodetexto"/>
+              <w:spacing w:before="60"/>
+              <w:ind w:left="0"/>
+              <w:rPr>
+                <w:lang w:val="pt-BR"/>
+              </w:rPr>
+            </w:pPr>
+            <w:r>
+              <w:rPr>
+                <w:lang w:val="pt-BR"/>
+              </w:rPr>
+              <w:t>Tarefa Pronta</w:t>
+            </w:r>
+          </w:p>
+        </w:tc>
+      </w:tr>
+      <w:tr>
+        <w:tc>
+          <w:tcPr>
+            <w:tcW w:w="1005" w:type="dxa"/>
+          </w:tcPr>
+          <w:p>
+            <w:pPr>
+              <w:pStyle w:val="Corpodetexto"/>
+              <w:spacing w:before="60"/>
+              <w:ind w:left="0"/>
+              <w:rPr>
+                <w:lang w:val="pt-BR"/>
+              </w:rPr>
+            </w:pPr>
+            <w:r>
+              <w:rPr>
+                <w:lang w:val="pt-BR"/>
+              </w:rPr>
+              <w:t>I</w:t>
+            </w:r>
+            <w:r>
+              <w:rPr>
+                <w:lang w:val="pt-BR"/>
+              </w:rPr>
+              <w:t>2</w:t>
+            </w:r>
+          </w:p>
+        </w:tc>
+        <w:tc>
+          <w:tcPr>
+            <w:tcW w:w="4300" w:type="dxa"/>
+          </w:tcPr>
+          <w:p>
+            <w:pPr>
+              <w:pStyle w:val="Corpodetexto"/>
+              <w:spacing w:before="60"/>
+              <w:ind w:left="0"/>
+              <w:rPr>
+                <w:lang w:val="pt-BR"/>
+              </w:rPr>
+            </w:pPr>
+            <w:r>
+              <w:rPr>
+                <w:lang w:val="pt-BR"/>
+              </w:rPr>
+              <w:t>Identificar e definir os requerimentos do Sistema.</w:t>
+            </w:r>
           </w:p>
           <w:p>
             <w:pPr>
               <w:pStyle w:val="Corpodetexto"/>
-              <w:numPr>
-                <w:ilvl w:val="0"/>
-                <w:numId w:val="11"/>
-              </w:numPr>
               <w:spacing w:before="60"/>
+              <w:ind w:left="0"/>
               <w:rPr>
                 <w:lang w:val="pt-BR"/>
               </w:rPr>
@@ -643,37 +824,14 @@
               <w:rPr>
                 <w:lang w:val="pt-BR"/>
               </w:rPr>
-              <w:t>Entrada de veículos</w:t>
+              <w:t>Definir os casos de uso.</w:t>
             </w:r>
-            <w:r>
-              <w:rPr>
-                <w:lang w:val="pt-BR"/>
-              </w:rPr>
-              <w:t xml:space="preserve">, </w:t>
-            </w:r>
-            <w:r>
-              <w:rPr>
-                <w:lang w:val="pt-BR"/>
-              </w:rPr>
-              <w:t xml:space="preserve">Cenário </w:t>
-            </w:r>
-            <w:proofErr w:type="gramStart"/>
-            <w:r>
-              <w:rPr>
-                <w:lang w:val="pt-BR"/>
-              </w:rPr>
-              <w:t>1</w:t>
-            </w:r>
-            <w:proofErr w:type="gramEnd"/>
           </w:p>
           <w:p>
             <w:pPr>
               <w:pStyle w:val="Corpodetexto"/>
-              <w:numPr>
-                <w:ilvl w:val="0"/>
-                <w:numId w:val="10"/>
-              </w:numPr>
               <w:spacing w:before="60"/>
+              <w:ind w:left="0"/>
               <w:rPr>
                 <w:lang w:val="pt-BR"/>
               </w:rPr>
@@ -682,8 +840,41 @@
               <w:rPr>
                 <w:lang w:val="pt-BR"/>
               </w:rPr>
-              <w:t>Interface complicada (risco)</w:t>
+              <w:t>Refinar os requerimentos</w:t>
             </w:r>
+          </w:p>
+          <w:p>
+            <w:pPr>
+              <w:pStyle w:val="Corpodetexto"/>
+              <w:spacing w:before="60"/>
+              <w:ind w:left="0"/>
+              <w:rPr>
+                <w:lang w:val="pt-BR"/>
+              </w:rPr>
+            </w:pPr>
+            <w:r>
+              <w:rPr>
+                <w:lang w:val="pt-BR"/>
+              </w:rPr>
+              <w:t>Criar os</w:t>
+            </w:r>
+            <w:r>
+              <w:rPr>
+                <w:lang w:val="pt-BR"/>
+              </w:rPr>
+              <w:t xml:space="preserve"> casos de testes</w:t>
+            </w:r>
+          </w:p>
+          <w:p>
+            <w:pPr>
+              <w:pStyle w:val="Corpodetexto"/>
+              <w:spacing w:before="60"/>
+              <w:ind w:left="0"/>
+              <w:rPr>
+                <w:u w:val="single"/>
+                <w:lang w:val="pt-BR"/>
+              </w:rPr>
+            </w:pPr>
           </w:p>
         </w:tc>
         <w:tc>
@@ -751,12 +942,6 @@
                 <w:lang w:val="pt-BR"/>
               </w:rPr>
             </w:pPr>
-            <w:r>
-              <w:rPr>
-                <w:lang w:val="pt-BR"/>
-              </w:rPr>
-              <w:t>I2</w:t>
-            </w:r>
           </w:p>
         </w:tc>
         <w:tc>
@@ -772,60 +957,6 @@
                 <w:lang w:val="pt-BR"/>
               </w:rPr>
             </w:pPr>
-            <w:proofErr w:type="spellStart"/>
-            <w:r>
-              <w:rPr>
-                <w:lang w:val="pt-BR"/>
-              </w:rPr>
-              <w:t>Objectives</w:t>
-            </w:r>
-            <w:proofErr w:type="spellEnd"/>
-          </w:p>
-          <w:p>
-            <w:pPr>
-              <w:pStyle w:val="Corpodetexto"/>
-              <w:numPr>
-                <w:ilvl w:val="0"/>
-                <w:numId w:val="11"/>
-              </w:numPr>
-              <w:spacing w:before="60"/>
-              <w:rPr>
-                <w:lang w:val="pt-BR"/>
-              </w:rPr>
-            </w:pPr>
-            <w:r>
-              <w:rPr>
-                <w:lang w:val="pt-BR"/>
-              </w:rPr>
-              <w:t xml:space="preserve">Pagamento da tarifa, Cenário </w:t>
-            </w:r>
-            <w:proofErr w:type="gramStart"/>
-            <w:r>
-              <w:rPr>
-                <w:lang w:val="pt-BR"/>
-              </w:rPr>
-              <w:t>1</w:t>
-            </w:r>
-            <w:proofErr w:type="gramEnd"/>
-          </w:p>
-          <w:p>
-            <w:pPr>
-              <w:pStyle w:val="Corpodetexto"/>
-              <w:numPr>
-                <w:ilvl w:val="0"/>
-                <w:numId w:val="11"/>
-              </w:numPr>
-              <w:spacing w:before="60"/>
-              <w:rPr>
-                <w:lang w:val="pt-BR"/>
-              </w:rPr>
-            </w:pPr>
-            <w:r>
-              <w:rPr>
-                <w:lang w:val="pt-BR"/>
-              </w:rPr>
-              <w:t>Erro no cálculo do valor (risco)</w:t>
-            </w:r>
           </w:p>
         </w:tc>
         <w:tc>
@@ -841,20 +972,6 @@
                 <w:lang w:val="pt-BR"/>
               </w:rPr>
             </w:pPr>
-            <w:proofErr w:type="gramStart"/>
-            <w:r>
-              <w:rPr>
-                <w:lang w:val="pt-BR"/>
-              </w:rPr>
-              <w:t>2</w:t>
-            </w:r>
-            <w:proofErr w:type="gramEnd"/>
-            <w:r>
-              <w:rPr>
-                <w:lang w:val="pt-BR"/>
-              </w:rPr>
-              <w:t xml:space="preserve"> semanas</w:t>
-            </w:r>
           </w:p>
         </w:tc>
         <w:tc>
@@ -870,14 +987,84 @@
                 <w:lang w:val="pt-BR"/>
               </w:rPr>
             </w:pPr>
+          </w:p>
+        </w:tc>
+      </w:tr>
+      <w:tr>
+        <w:tc>
+          <w:tcPr>
+            <w:tcW w:w="1005" w:type="dxa"/>
+          </w:tcPr>
+          <w:p>
+            <w:pPr>
+              <w:pStyle w:val="Corpodetexto"/>
+              <w:spacing w:before="60"/>
+              <w:ind w:left="0"/>
+              <w:rPr>
+                <w:u w:val="single"/>
+                <w:lang w:val="pt-BR"/>
+              </w:rPr>
+            </w:pPr>
             <w:r>
               <w:rPr>
                 <w:lang w:val="pt-BR"/>
               </w:rPr>
-              <w:t>Tarefa pronta</w:t>
+              <w:t>I</w:t>
             </w:r>
-            <w:bookmarkStart w:id="9" w:name="_GoBack"/>
-            <w:bookmarkEnd w:id="9"/>
+            <w:r>
+              <w:rPr>
+                <w:lang w:val="pt-BR"/>
+              </w:rPr>
+              <w:t>4</w:t>
+            </w:r>
+          </w:p>
+        </w:tc>
+        <w:tc>
+          <w:tcPr>
+            <w:tcW w:w="4300" w:type="dxa"/>
+          </w:tcPr>
+          <w:p>
+            <w:pPr>
+              <w:pStyle w:val="Corpodetexto"/>
+              <w:numPr>
+                <w:ilvl w:val="0"/>
+                <w:numId w:val="16"/>
+              </w:numPr>
+              <w:spacing w:before="60"/>
+              <w:rPr>
+                <w:lang w:val="pt-BR"/>
+              </w:rPr>
+            </w:pPr>
+          </w:p>
+        </w:tc>
+        <w:tc>
+          <w:tcPr>
+            <w:tcW w:w="1825" w:type="dxa"/>
+          </w:tcPr>
+          <w:p>
+            <w:pPr>
+              <w:pStyle w:val="Corpodetexto"/>
+              <w:spacing w:before="60"/>
+              <w:ind w:left="0"/>
+              <w:rPr>
+                <w:lang w:val="pt-BR"/>
+              </w:rPr>
+            </w:pPr>
+          </w:p>
+        </w:tc>
+        <w:tc>
+          <w:tcPr>
+            <w:tcW w:w="1726" w:type="dxa"/>
+          </w:tcPr>
+          <w:p>
+            <w:pPr>
+              <w:pStyle w:val="Corpodetexto"/>
+              <w:spacing w:before="60"/>
+              <w:ind w:left="0"/>
+              <w:rPr>
+                <w:lang w:val="pt-BR"/>
+              </w:rPr>
+            </w:pPr>
           </w:p>
         </w:tc>
       </w:tr>
@@ -905,6 +1092,12 @@
         </w:rPr>
         <w:t>Deployment</w:t>
       </w:r>
+      <w:r>
+        <w:rPr>
+          <w:lang w:val="pt-BR"/>
+        </w:rPr>
+        <w:t xml:space="preserve"> (implantação)</w:t>
+      </w:r>
     </w:p>
     <w:p>
       <w:pPr>
@@ -922,8 +1115,93 @@
       </w:r>
     </w:p>
     <w:p>
-      <w:r>
-        <w:tab/>
+      <w:pPr>
+        <w:pStyle w:val="PargrafodaLista"/>
+        <w:numPr>
+          <w:ilvl w:val="0"/>
+          <w:numId w:val="17"/>
+        </w:numPr>
+        <w:rPr>
+          <w:lang w:val="pt-BR"/>
+        </w:rPr>
+      </w:pPr>
+      <w:r>
+        <w:rPr>
+          <w:lang w:val="pt-BR"/>
+        </w:rPr>
+        <w:t xml:space="preserve">Haverá um servidor terminal disponível com acesso remoto, </w:t>
+      </w:r>
+      <w:r>
+        <w:rPr>
+          <w:lang w:val="pt-BR"/>
+        </w:rPr>
+        <w:t>instalado em uma pequena cabine interna do estabelecimento. O servidor é responsável pelas operações de pagamento e controle de horas.</w:t>
+      </w:r>
+    </w:p>
+    <w:p>
+      <w:pPr>
+        <w:pStyle w:val="PargrafodaLista"/>
+        <w:numPr>
+          <w:ilvl w:val="0"/>
+          <w:numId w:val="17"/>
+        </w:numPr>
+        <w:rPr>
+          <w:lang w:val="pt-BR"/>
+        </w:rPr>
+      </w:pPr>
+      <w:r>
+        <w:rPr>
+          <w:lang w:val="pt-BR"/>
+        </w:rPr>
+        <w:t>D</w:t>
+      </w:r>
+      <w:r>
+        <w:rPr>
+          <w:lang w:val="pt-BR"/>
+        </w:rPr>
+        <w:t>uas</w:t>
+      </w:r>
+      <w:r>
+        <w:rPr>
+          <w:lang w:val="pt-BR"/>
+        </w:rPr>
+        <w:t xml:space="preserve"> cancela</w:t>
+      </w:r>
+      <w:r>
+        <w:rPr>
+          <w:lang w:val="pt-BR"/>
+        </w:rPr>
+        <w:t>s</w:t>
+      </w:r>
+      <w:r>
+        <w:rPr>
+          <w:lang w:val="pt-BR"/>
+        </w:rPr>
+        <w:t xml:space="preserve"> operada</w:t>
+      </w:r>
+      <w:r>
+        <w:rPr>
+          <w:lang w:val="pt-BR"/>
+        </w:rPr>
+        <w:t>s</w:t>
+      </w:r>
+      <w:r>
+        <w:rPr>
+          <w:lang w:val="pt-BR"/>
+        </w:rPr>
+        <w:t xml:space="preserve"> pelo sistema,</w:t>
+      </w:r>
+      <w:r>
+        <w:rPr>
+          <w:lang w:val="pt-BR"/>
+        </w:rPr>
+        <w:t xml:space="preserve"> uma de entrada e outra de saída, com o fechamento monitorado por um sensor. </w:t>
+      </w:r>
+      <w:r>
+        <w:rPr>
+          <w:lang w:val="pt-BR"/>
+        </w:rPr>
+        <w:t xml:space="preserve"> </w:t>
       </w:r>
     </w:p>
     <w:p>
@@ -938,6 +1216,7 @@
         <w:rPr>
           <w:lang w:val="pt-BR"/>
         </w:rPr>
+        <w:lastRenderedPageBreak/>
         <w:t>Lessons</w:t>
       </w:r>
       <w:proofErr w:type="spellEnd"/>
@@ -996,8 +1275,8 @@
       </w:r>
     </w:p>
     <w:sectPr>
-      <w:headerReference w:type="default" r:id="rId11"/>
-      <w:footerReference w:type="default" r:id="rId12"/>
+      <w:headerReference w:type="default" r:id="rId9"/>
+      <w:footerReference w:type="default" r:id="rId10"/>
       <w:pgSz w:w="12240" w:h="15840" w:code="1"/>
       <w:pgMar w:top="1440" w:right="1440" w:bottom="1440" w:left="1440" w:header="720" w:footer="720" w:gutter="0"/>
       <w:cols w:space="720"/>
@@ -1007,7 +1286,7 @@
 </file>
 
 <file path=word/endnotes.xml><?xml version="1.0" encoding="utf-8"?>
-<w:endnotes xmlns:wpc="http://schemas.microsoft.com/office/word/2010/wordprocessingCanvas" xmlns:mc="http://schemas.openxmlformats.org/markup-compatibility/2006" xmlns:o="urn:schemas-microsoft-com:office:office" xmlns:r="http://schemas.openxmlformats.org/officeDocument/2006/relationships" xmlns:m="http://schemas.openxmlformats.org/officeDocument/2006/math" xmlns:v="urn:schemas-microsoft-com:vml" xmlns:wp14="http://schemas.microsoft.com/office/word/2010/wordprocessingDrawing" xmlns:wp="http://schemas.openxmlformats.org/drawingml/2006/wordprocessingDrawing" xmlns:w10="urn:schemas-microsoft-com:office:word" xmlns:w="http://schemas.openxmlformats.org/wordprocessingml/2006/main" xmlns:w14="http://schemas.microsoft.com/office/word/2010/wordml" xmlns:wpg="http://schemas.microsoft.com/office/word/2010/wordprocessingGroup" xmlns:wpi="http://schemas.microsoft.com/office/word/2010/wordprocessingInk" xmlns:wne="http://schemas.microsoft.com/office/word/2006/wordml" xmlns:wps="http://schemas.microsoft.com/office/word/2010/wordprocessingShape" mc:Ignorable="w14 wp14">
+<w:endnotes xmlns:ve="http://schemas.openxmlformats.org/markup-compatibility/2006" xmlns:o="urn:schemas-microsoft-com:office:office" xmlns:r="http://schemas.openxmlformats.org/officeDocument/2006/relationships" xmlns:m="http://schemas.openxmlformats.org/officeDocument/2006/math" xmlns:v="urn:schemas-microsoft-com:vml" xmlns:wp="http://schemas.openxmlformats.org/drawingml/2006/wordprocessingDrawing" xmlns:w10="urn:schemas-microsoft-com:office:word" xmlns:w="http://schemas.openxmlformats.org/wordprocessingml/2006/main" xmlns:wne="http://schemas.microsoft.com/office/word/2006/wordml">
   <w:endnote w:type="separator" w:id="-1">
     <w:p>
       <w:r>
@@ -1026,7 +1305,7 @@
 </file>
 
 <file path=word/footer1.xml><?xml version="1.0" encoding="utf-8"?>
-<w:ftr xmlns:wpc="http://schemas.microsoft.com/office/word/2010/wordprocessingCanvas" xmlns:mc="http://schemas.openxmlformats.org/markup-compatibility/2006" xmlns:o="urn:schemas-microsoft-com:office:office" xmlns:r="http://schemas.openxmlformats.org/officeDocument/2006/relationships" xmlns:m="http://schemas.openxmlformats.org/officeDocument/2006/math" xmlns:v="urn:schemas-microsoft-com:vml" xmlns:wp14="http://schemas.microsoft.com/office/word/2010/wordprocessingDrawing" xmlns:wp="http://schemas.openxmlformats.org/drawingml/2006/wordprocessingDrawing" xmlns:w10="urn:schemas-microsoft-com:office:word" xmlns:w="http://schemas.openxmlformats.org/wordprocessingml/2006/main" xmlns:w14="http://schemas.microsoft.com/office/word/2010/wordml" xmlns:wpg="http://schemas.microsoft.com/office/word/2010/wordprocessingGroup" xmlns:wpi="http://schemas.microsoft.com/office/word/2010/wordprocessingInk" xmlns:wne="http://schemas.microsoft.com/office/word/2006/wordml" xmlns:wps="http://schemas.microsoft.com/office/word/2010/wordprocessingShape" mc:Ignorable="w14 wp14">
+<w:ftr xmlns:ve="http://schemas.openxmlformats.org/markup-compatibility/2006" xmlns:o="urn:schemas-microsoft-com:office:office" xmlns:r="http://schemas.openxmlformats.org/officeDocument/2006/relationships" xmlns:m="http://schemas.openxmlformats.org/officeDocument/2006/math" xmlns:v="urn:schemas-microsoft-com:vml" xmlns:wp="http://schemas.openxmlformats.org/drawingml/2006/wordprocessingDrawing" xmlns:w10="urn:schemas-microsoft-com:office:word" xmlns:w="http://schemas.openxmlformats.org/wordprocessingml/2006/main" xmlns:wne="http://schemas.microsoft.com/office/word/2006/wordml">
   <w:tbl>
     <w:tblPr>
       <w:tblW w:w="0" w:type="auto"/>
@@ -1039,7 +1318,7 @@
         <w:insideV w:val="single" w:sz="6" w:space="0" w:color="auto"/>
       </w:tblBorders>
       <w:tblLayout w:type="fixed"/>
-      <w:tblLook w:val="0000" w:firstRow="0" w:lastRow="0" w:firstColumn="0" w:lastColumn="0" w:noHBand="0" w:noVBand="0"/>
+      <w:tblLook w:val="0000"/>
     </w:tblPr>
     <w:tblGrid>
       <w:gridCol w:w="3162"/>
@@ -1083,42 +1362,22 @@
           <w:r>
             <w:sym w:font="Symbol" w:char="F0D3"/>
           </w:r>
-          <w:r>
-            <w:fldChar w:fldCharType="begin"/>
-          </w:r>
-          <w:r>
-            <w:instrText xml:space="preserve"> DOCPROPERTY "Company"  \* MERGEFORMAT </w:instrText>
-          </w:r>
-          <w:r>
-            <w:fldChar w:fldCharType="separate"/>
-          </w:r>
-          <w:r>
-            <w:t>Eclipse Process Framework</w:t>
-          </w:r>
-          <w:r>
-            <w:fldChar w:fldCharType="end"/>
-          </w:r>
+          <w:fldSimple w:instr=" DOCPROPERTY &quot;Company&quot;  \* MERGEFORMAT ">
+            <w:r>
+              <w:t>Eclipse Process Framework</w:t>
+            </w:r>
+          </w:fldSimple>
           <w:r>
             <w:t xml:space="preserve">, </w:t>
           </w:r>
-          <w:r>
-            <w:fldChar w:fldCharType="begin"/>
-          </w:r>
-          <w:r>
-            <w:instrText xml:space="preserve"> DATE \@ "yyyy" </w:instrText>
-          </w:r>
-          <w:r>
-            <w:fldChar w:fldCharType="separate"/>
-          </w:r>
-          <w:r>
-            <w:rPr>
-              <w:noProof/>
-            </w:rPr>
-            <w:t>2013</w:t>
-          </w:r>
-          <w:r>
-            <w:fldChar w:fldCharType="end"/>
-          </w:r>
+          <w:fldSimple w:instr=" DATE \@ &quot;yyyy&quot; ">
+            <w:r>
+              <w:rPr>
+                <w:noProof/>
+              </w:rPr>
+              <w:t>2013</w:t>
+            </w:r>
+          </w:fldSimple>
         </w:p>
       </w:tc>
       <w:tc>
@@ -1175,37 +1434,15 @@
             </w:rPr>
             <w:t xml:space="preserve"> of </w:t>
           </w:r>
-          <w:r>
-            <w:rPr>
-              <w:rStyle w:val="Nmerodepgina"/>
-            </w:rPr>
-            <w:fldChar w:fldCharType="begin"/>
-          </w:r>
-          <w:r>
-            <w:rPr>
-              <w:rStyle w:val="Nmerodepgina"/>
-            </w:rPr>
-            <w:instrText xml:space="preserve"> NUMPAGES  \* MERGEFORMAT </w:instrText>
-          </w:r>
-          <w:r>
-            <w:rPr>
-              <w:rStyle w:val="Nmerodepgina"/>
-            </w:rPr>
-            <w:fldChar w:fldCharType="separate"/>
-          </w:r>
-          <w:r>
-            <w:rPr>
-              <w:rStyle w:val="Nmerodepgina"/>
-              <w:noProof/>
-            </w:rPr>
-            <w:t>1</w:t>
-          </w:r>
-          <w:r>
-            <w:rPr>
-              <w:rStyle w:val="Nmerodepgina"/>
-            </w:rPr>
-            <w:fldChar w:fldCharType="end"/>
-          </w:r>
+          <w:fldSimple w:instr=" NUMPAGES  \* MERGEFORMAT ">
+            <w:r>
+              <w:rPr>
+                <w:rStyle w:val="Nmerodepgina"/>
+                <w:noProof/>
+              </w:rPr>
+              <w:t>2</w:t>
+            </w:r>
+          </w:fldSimple>
         </w:p>
       </w:tc>
     </w:tr>
@@ -1219,7 +1456,7 @@
 </file>
 
 <file path=word/footnotes.xml><?xml version="1.0" encoding="utf-8"?>
-<w:footnotes xmlns:wpc="http://schemas.microsoft.com/office/word/2010/wordprocessingCanvas" xmlns:mc="http://schemas.openxmlformats.org/markup-compatibility/2006" xmlns:o="urn:schemas-microsoft-com:office:office" xmlns:r="http://schemas.openxmlformats.org/officeDocument/2006/relationships" xmlns:m="http://schemas.openxmlformats.org/officeDocument/2006/math" xmlns:v="urn:schemas-microsoft-com:vml" xmlns:wp14="http://schemas.microsoft.com/office/word/2010/wordprocessingDrawing" xmlns:wp="http://schemas.openxmlformats.org/drawingml/2006/wordprocessingDrawing" xmlns:w10="urn:schemas-microsoft-com:office:word" xmlns:w="http://schemas.openxmlformats.org/wordprocessingml/2006/main" xmlns:w14="http://schemas.microsoft.com/office/word/2010/wordml" xmlns:wpg="http://schemas.microsoft.com/office/word/2010/wordprocessingGroup" xmlns:wpi="http://schemas.microsoft.com/office/word/2010/wordprocessingInk" xmlns:wne="http://schemas.microsoft.com/office/word/2006/wordml" xmlns:wps="http://schemas.microsoft.com/office/word/2010/wordprocessingShape" mc:Ignorable="w14 wp14">
+<w:footnotes xmlns:ve="http://schemas.openxmlformats.org/markup-compatibility/2006" xmlns:o="urn:schemas-microsoft-com:office:office" xmlns:r="http://schemas.openxmlformats.org/officeDocument/2006/relationships" xmlns:m="http://schemas.openxmlformats.org/officeDocument/2006/math" xmlns:v="urn:schemas-microsoft-com:vml" xmlns:wp="http://schemas.openxmlformats.org/drawingml/2006/wordprocessingDrawing" xmlns:w10="urn:schemas-microsoft-com:office:word" xmlns:w="http://schemas.openxmlformats.org/wordprocessingml/2006/main" xmlns:wne="http://schemas.microsoft.com/office/word/2006/wordml">
   <w:footnote w:type="separator" w:id="-1">
     <w:p>
       <w:r>
@@ -1238,7 +1475,7 @@
 </file>
 
 <file path=word/header1.xml><?xml version="1.0" encoding="utf-8"?>
-<w:hdr xmlns:wpc="http://schemas.microsoft.com/office/word/2010/wordprocessingCanvas" xmlns:mc="http://schemas.openxmlformats.org/markup-compatibility/2006" xmlns:o="urn:schemas-microsoft-com:office:office" xmlns:r="http://schemas.openxmlformats.org/officeDocument/2006/relationships" xmlns:m="http://schemas.openxmlformats.org/officeDocument/2006/math" xmlns:v="urn:schemas-microsoft-com:vml" xmlns:wp14="http://schemas.microsoft.com/office/word/2010/wordprocessingDrawing" xmlns:wp="http://schemas.openxmlformats.org/drawingml/2006/wordprocessingDrawing" xmlns:w10="urn:schemas-microsoft-com:office:word" xmlns:w="http://schemas.openxmlformats.org/wordprocessingml/2006/main" xmlns:w14="http://schemas.microsoft.com/office/word/2010/wordml" xmlns:wpg="http://schemas.microsoft.com/office/word/2010/wordprocessingGroup" xmlns:wpi="http://schemas.microsoft.com/office/word/2010/wordprocessingInk" xmlns:wne="http://schemas.microsoft.com/office/word/2006/wordml" xmlns:wps="http://schemas.microsoft.com/office/word/2010/wordprocessingShape" mc:Ignorable="w14 wp14">
+<w:hdr xmlns:ve="http://schemas.openxmlformats.org/markup-compatibility/2006" xmlns:o="urn:schemas-microsoft-com:office:office" xmlns:r="http://schemas.openxmlformats.org/officeDocument/2006/relationships" xmlns:m="http://schemas.openxmlformats.org/officeDocument/2006/math" xmlns:v="urn:schemas-microsoft-com:vml" xmlns:wp="http://schemas.openxmlformats.org/drawingml/2006/wordprocessingDrawing" xmlns:w10="urn:schemas-microsoft-com:office:word" xmlns:w="http://schemas.openxmlformats.org/wordprocessingml/2006/main" xmlns:wne="http://schemas.microsoft.com/office/word/2006/wordml">
   <w:tbl>
     <w:tblPr>
       <w:tblW w:w="0" w:type="auto"/>
@@ -1251,7 +1488,7 @@
         <w:insideV w:val="single" w:sz="6" w:space="0" w:color="auto"/>
       </w:tblBorders>
       <w:tblLayout w:type="fixed"/>
-      <w:tblLook w:val="0000" w:firstRow="0" w:lastRow="0" w:firstColumn="0" w:lastColumn="0" w:noHBand="0" w:noVBand="0"/>
+      <w:tblLook w:val="0000"/>
     </w:tblPr>
     <w:tblGrid>
       <w:gridCol w:w="6379"/>
@@ -1317,9 +1554,6 @@
             <w:instrText xml:space="preserve"> TITLE  \* MERGEFORMAT </w:instrText>
           </w:r>
           <w:r>
-            <w:fldChar w:fldCharType="separate"/>
-          </w:r>
-          <w:r>
             <w:fldChar w:fldCharType="end"/>
           </w:r>
         </w:p>
@@ -1330,13 +1564,7 @@
         </w:tcPr>
         <w:p>
           <w:r>
-            <w:t xml:space="preserve">  Date: 01/03</w:t>
-          </w:r>
-          <w:r>
-            <w:t>/</w:t>
-          </w:r>
-          <w:r>
-            <w:t>2013</w:t>
+            <w:t xml:space="preserve">  Date: 01/03/2013</w:t>
           </w:r>
         </w:p>
       </w:tc>
@@ -1351,7 +1579,7 @@
 </file>
 
 <file path=word/numbering.xml><?xml version="1.0" encoding="utf-8"?>
-<w:numbering xmlns:wpc="http://schemas.microsoft.com/office/word/2010/wordprocessingCanvas" xmlns:mc="http://schemas.openxmlformats.org/markup-compatibility/2006" xmlns:o="urn:schemas-microsoft-com:office:office" xmlns:r="http://schemas.openxmlformats.org/officeDocument/2006/relationships" xmlns:m="http://schemas.openxmlformats.org/officeDocument/2006/math" xmlns:v="urn:schemas-microsoft-com:vml" xmlns:wp14="http://schemas.microsoft.com/office/word/2010/wordprocessingDrawing" xmlns:wp="http://schemas.openxmlformats.org/drawingml/2006/wordprocessingDrawing" xmlns:w10="urn:schemas-microsoft-com:office:word" xmlns:w="http://schemas.openxmlformats.org/wordprocessingml/2006/main" xmlns:w14="http://schemas.microsoft.com/office/word/2010/wordml" xmlns:wpg="http://schemas.microsoft.com/office/word/2010/wordprocessingGroup" xmlns:wpi="http://schemas.microsoft.com/office/word/2010/wordprocessingInk" xmlns:wne="http://schemas.microsoft.com/office/word/2006/wordml" xmlns:wps="http://schemas.microsoft.com/office/word/2010/wordprocessingShape" mc:Ignorable="w14 wp14">
+<w:numbering xmlns:ve="http://schemas.openxmlformats.org/markup-compatibility/2006" xmlns:o="urn:schemas-microsoft-com:office:office" xmlns:r="http://schemas.openxmlformats.org/officeDocument/2006/relationships" xmlns:m="http://schemas.openxmlformats.org/officeDocument/2006/math" xmlns:v="urn:schemas-microsoft-com:vml" xmlns:wp="http://schemas.openxmlformats.org/drawingml/2006/wordprocessingDrawing" xmlns:w10="urn:schemas-microsoft-com:office:word" xmlns:w="http://schemas.openxmlformats.org/wordprocessingml/2006/main" xmlns:wne="http://schemas.microsoft.com/office/word/2006/wordml">
   <w:abstractNum w:abstractNumId="0">
     <w:nsid w:val="FFFFFFFB"/>
     <w:multiLevelType w:val="multilevel"/>
@@ -1839,6 +2067,119 @@
     </w:lvl>
   </w:abstractNum>
   <w:abstractNum w:abstractNumId="5">
+    <w:nsid w:val="24CC6C3C"/>
+    <w:multiLevelType w:val="hybridMultilevel"/>
+    <w:tmpl w:val="FB5A52FE"/>
+    <w:lvl w:ilvl="0" w:tplc="04160001">
+      <w:start w:val="1"/>
+      <w:numFmt w:val="bullet"/>
+      <w:lvlText w:val=""/>
+      <w:lvlJc w:val="left"/>
+      <w:pPr>
+        <w:ind w:left="1446" w:hanging="360"/>
+      </w:pPr>
+      <w:rPr>
+        <w:rFonts w:ascii="Symbol" w:hAnsi="Symbol" w:hint="default"/>
+      </w:rPr>
+    </w:lvl>
+    <w:lvl w:ilvl="1" w:tplc="04160003" w:tentative="1">
+      <w:start w:val="1"/>
+      <w:numFmt w:val="bullet"/>
+      <w:lvlText w:val="o"/>
+      <w:lvlJc w:val="left"/>
+      <w:pPr>
+        <w:ind w:left="2166" w:hanging="360"/>
+      </w:pPr>
+      <w:rPr>
+        <w:rFonts w:ascii="Courier New" w:hAnsi="Courier New" w:cs="Courier New" w:hint="default"/>
+      </w:rPr>
+    </w:lvl>
+    <w:lvl w:ilvl="2" w:tplc="04160005" w:tentative="1">
+      <w:start w:val="1"/>
+      <w:numFmt w:val="bullet"/>
+      <w:lvlText w:val=""/>
+      <w:lvlJc w:val="left"/>
+      <w:pPr>
+        <w:ind w:left="2886" w:hanging="360"/>
+      </w:pPr>
+      <w:rPr>
+        <w:rFonts w:ascii="Wingdings" w:hAnsi="Wingdings" w:hint="default"/>
+      </w:rPr>
+    </w:lvl>
+    <w:lvl w:ilvl="3" w:tplc="04160001" w:tentative="1">
+      <w:start w:val="1"/>
+      <w:numFmt w:val="bullet"/>
+      <w:lvlText w:val=""/>
+      <w:lvlJc w:val="left"/>
+      <w:pPr>
+        <w:ind w:left="3606" w:hanging="360"/>
+      </w:pPr>
+      <w:rPr>
+        <w:rFonts w:ascii="Symbol" w:hAnsi="Symbol" w:hint="default"/>
+      </w:rPr>
+    </w:lvl>
+    <w:lvl w:ilvl="4" w:tplc="04160003" w:tentative="1">
+      <w:start w:val="1"/>
+      <w:numFmt w:val="bullet"/>
+      <w:lvlText w:val="o"/>
+      <w:lvlJc w:val="left"/>
+      <w:pPr>
+        <w:ind w:left="4326" w:hanging="360"/>
+      </w:pPr>
+      <w:rPr>
+        <w:rFonts w:ascii="Courier New" w:hAnsi="Courier New" w:cs="Courier New" w:hint="default"/>
+      </w:rPr>
+    </w:lvl>
+    <w:lvl w:ilvl="5" w:tplc="04160005" w:tentative="1">
+      <w:start w:val="1"/>
+      <w:numFmt w:val="bullet"/>
+      <w:lvlText w:val=""/>
+      <w:lvlJc w:val="left"/>
+      <w:pPr>
+        <w:ind w:left="5046" w:hanging="360"/>
+      </w:pPr>
+      <w:rPr>
+        <w:rFonts w:ascii="Wingdings" w:hAnsi="Wingdings" w:hint="default"/>
+      </w:rPr>
+    </w:lvl>
+    <w:lvl w:ilvl="6" w:tplc="04160001" w:tentative="1">
+      <w:start w:val="1"/>
+      <w:numFmt w:val="bullet"/>
+      <w:lvlText w:val=""/>
+      <w:lvlJc w:val="left"/>
+      <w:pPr>
+        <w:ind w:left="5766" w:hanging="360"/>
+      </w:pPr>
+      <w:rPr>
+        <w:rFonts w:ascii="Symbol" w:hAnsi="Symbol" w:hint="default"/>
+      </w:rPr>
+    </w:lvl>
+    <w:lvl w:ilvl="7" w:tplc="04160003" w:tentative="1">
+      <w:start w:val="1"/>
+      <w:numFmt w:val="bullet"/>
+      <w:lvlText w:val="o"/>
+      <w:lvlJc w:val="left"/>
+      <w:pPr>
+        <w:ind w:left="6486" w:hanging="360"/>
+      </w:pPr>
+      <w:rPr>
+        <w:rFonts w:ascii="Courier New" w:hAnsi="Courier New" w:cs="Courier New" w:hint="default"/>
+      </w:rPr>
+    </w:lvl>
+    <w:lvl w:ilvl="8" w:tplc="04160005" w:tentative="1">
+      <w:start w:val="1"/>
+      <w:numFmt w:val="bullet"/>
+      <w:lvlText w:val=""/>
+      <w:lvlJc w:val="left"/>
+      <w:pPr>
+        <w:ind w:left="7206" w:hanging="360"/>
+      </w:pPr>
+      <w:rPr>
+        <w:rFonts w:ascii="Wingdings" w:hAnsi="Wingdings" w:hint="default"/>
+      </w:rPr>
+    </w:lvl>
+  </w:abstractNum>
+  <w:abstractNum w:abstractNumId="6">
     <w:nsid w:val="28C11DE9"/>
     <w:multiLevelType w:val="multilevel"/>
     <w:tmpl w:val="C0D891C6"/>
@@ -1924,7 +2265,93 @@
       <w:lvlJc w:val="left"/>
     </w:lvl>
   </w:abstractNum>
-  <w:abstractNum w:abstractNumId="6">
+  <w:abstractNum w:abstractNumId="7">
+    <w:nsid w:val="2F187737"/>
+    <w:multiLevelType w:val="hybridMultilevel"/>
+    <w:tmpl w:val="831AE418"/>
+    <w:lvl w:ilvl="0" w:tplc="0416000F">
+      <w:start w:val="1"/>
+      <w:numFmt w:val="decimal"/>
+      <w:lvlText w:val="%1."/>
+      <w:lvlJc w:val="left"/>
+      <w:pPr>
+        <w:ind w:left="720" w:hanging="360"/>
+      </w:pPr>
+    </w:lvl>
+    <w:lvl w:ilvl="1" w:tplc="04160019" w:tentative="1">
+      <w:start w:val="1"/>
+      <w:numFmt w:val="lowerLetter"/>
+      <w:lvlText w:val="%2."/>
+      <w:lvlJc w:val="left"/>
+      <w:pPr>
+        <w:ind w:left="1440" w:hanging="360"/>
+      </w:pPr>
+    </w:lvl>
+    <w:lvl w:ilvl="2" w:tplc="0416001B" w:tentative="1">
+      <w:start w:val="1"/>
+      <w:numFmt w:val="lowerRoman"/>
+      <w:lvlText w:val="%3."/>
+      <w:lvlJc w:val="right"/>
+      <w:pPr>
+        <w:ind w:left="2160" w:hanging="180"/>
+      </w:pPr>
+    </w:lvl>
+    <w:lvl w:ilvl="3" w:tplc="0416000F" w:tentative="1">
+      <w:start w:val="1"/>
+      <w:numFmt w:val="decimal"/>
+      <w:lvlText w:val="%4."/>
+      <w:lvlJc w:val="left"/>
+      <w:pPr>
+        <w:ind w:left="2880" w:hanging="360"/>
+      </w:pPr>
+    </w:lvl>
+    <w:lvl w:ilvl="4" w:tplc="04160019" w:tentative="1">
+      <w:start w:val="1"/>
+      <w:numFmt w:val="lowerLetter"/>
+      <w:lvlText w:val="%5."/>
+      <w:lvlJc w:val="left"/>
+      <w:pPr>
+        <w:ind w:left="3600" w:hanging="360"/>
+      </w:pPr>
+    </w:lvl>
+    <w:lvl w:ilvl="5" w:tplc="0416001B" w:tentative="1">
+      <w:start w:val="1"/>
+      <w:numFmt w:val="lowerRoman"/>
+      <w:lvlText w:val="%6."/>
+      <w:lvlJc w:val="right"/>
+      <w:pPr>
+        <w:ind w:left="4320" w:hanging="180"/>
+      </w:pPr>
+    </w:lvl>
+    <w:lvl w:ilvl="6" w:tplc="0416000F" w:tentative="1">
+      <w:start w:val="1"/>
+      <w:numFmt w:val="decimal"/>
+      <w:lvlText w:val="%7."/>
+      <w:lvlJc w:val="left"/>
+      <w:pPr>
+        <w:ind w:left="5040" w:hanging="360"/>
+      </w:pPr>
+    </w:lvl>
+    <w:lvl w:ilvl="7" w:tplc="04160019" w:tentative="1">
+      <w:start w:val="1"/>
+      <w:numFmt w:val="lowerLetter"/>
+      <w:lvlText w:val="%8."/>
+      <w:lvlJc w:val="left"/>
+      <w:pPr>
+        <w:ind w:left="5760" w:hanging="360"/>
+      </w:pPr>
+    </w:lvl>
+    <w:lvl w:ilvl="8" w:tplc="0416001B" w:tentative="1">
+      <w:start w:val="1"/>
+      <w:numFmt w:val="lowerRoman"/>
+      <w:lvlText w:val="%9."/>
+      <w:lvlJc w:val="right"/>
+      <w:pPr>
+        <w:ind w:left="6480" w:hanging="180"/>
+      </w:pPr>
+    </w:lvl>
+  </w:abstractNum>
+  <w:abstractNum w:abstractNumId="8">
     <w:nsid w:val="33AA2FF0"/>
     <w:multiLevelType w:val="hybridMultilevel"/>
     <w:tmpl w:val="6DF4A3B2"/>
@@ -2064,7 +2491,7 @@
       </w:rPr>
     </w:lvl>
   </w:abstractNum>
-  <w:abstractNum w:abstractNumId="7">
+  <w:abstractNum w:abstractNumId="9">
     <w:nsid w:val="49D94CAF"/>
     <w:multiLevelType w:val="hybridMultilevel"/>
     <w:tmpl w:val="3E5250E8"/>
@@ -2204,7 +2631,7 @@
       </w:rPr>
     </w:lvl>
   </w:abstractNum>
-  <w:abstractNum w:abstractNumId="8">
+  <w:abstractNum w:abstractNumId="10">
     <w:nsid w:val="577B649D"/>
     <w:multiLevelType w:val="hybridMultilevel"/>
     <w:tmpl w:val="589EFFB2"/>
@@ -2317,7 +2744,179 @@
       </w:rPr>
     </w:lvl>
   </w:abstractNum>
-  <w:abstractNum w:abstractNumId="9">
+  <w:abstractNum w:abstractNumId="11">
+    <w:nsid w:val="5DFB3588"/>
+    <w:multiLevelType w:val="hybridMultilevel"/>
+    <w:tmpl w:val="DB562A42"/>
+    <w:lvl w:ilvl="0" w:tplc="0416000F">
+      <w:start w:val="1"/>
+      <w:numFmt w:val="decimal"/>
+      <w:lvlText w:val="%1."/>
+      <w:lvlJc w:val="left"/>
+      <w:pPr>
+        <w:ind w:left="720" w:hanging="360"/>
+      </w:pPr>
+    </w:lvl>
+    <w:lvl w:ilvl="1" w:tplc="04160019" w:tentative="1">
+      <w:start w:val="1"/>
+      <w:numFmt w:val="lowerLetter"/>
+      <w:lvlText w:val="%2."/>
+      <w:lvlJc w:val="left"/>
+      <w:pPr>
+        <w:ind w:left="1440" w:hanging="360"/>
+      </w:pPr>
+    </w:lvl>
+    <w:lvl w:ilvl="2" w:tplc="0416001B" w:tentative="1">
+      <w:start w:val="1"/>
+      <w:numFmt w:val="lowerRoman"/>
+      <w:lvlText w:val="%3."/>
+      <w:lvlJc w:val="right"/>
+      <w:pPr>
+        <w:ind w:left="2160" w:hanging="180"/>
+      </w:pPr>
+    </w:lvl>
+    <w:lvl w:ilvl="3" w:tplc="0416000F" w:tentative="1">
+      <w:start w:val="1"/>
+      <w:numFmt w:val="decimal"/>
+      <w:lvlText w:val="%4."/>
+      <w:lvlJc w:val="left"/>
+      <w:pPr>
+        <w:ind w:left="2880" w:hanging="360"/>
+      </w:pPr>
+    </w:lvl>
+    <w:lvl w:ilvl="4" w:tplc="04160019" w:tentative="1">
+      <w:start w:val="1"/>
+      <w:numFmt w:val="lowerLetter"/>
+      <w:lvlText w:val="%5."/>
+      <w:lvlJc w:val="left"/>
+      <w:pPr>
+        <w:ind w:left="3600" w:hanging="360"/>
+      </w:pPr>
+    </w:lvl>
+    <w:lvl w:ilvl="5" w:tplc="0416001B" w:tentative="1">
+      <w:start w:val="1"/>
+      <w:numFmt w:val="lowerRoman"/>
+      <w:lvlText w:val="%6."/>
+      <w:lvlJc w:val="right"/>
+      <w:pPr>
+        <w:ind w:left="4320" w:hanging="180"/>
+      </w:pPr>
+    </w:lvl>
+    <w:lvl w:ilvl="6" w:tplc="0416000F" w:tentative="1">
+      <w:start w:val="1"/>
+      <w:numFmt w:val="decimal"/>
+      <w:lvlText w:val="%7."/>
+      <w:lvlJc w:val="left"/>
+      <w:pPr>
+        <w:ind w:left="5040" w:hanging="360"/>
+      </w:pPr>
+    </w:lvl>
+    <w:lvl w:ilvl="7" w:tplc="04160019" w:tentative="1">
+      <w:start w:val="1"/>
+      <w:numFmt w:val="lowerLetter"/>
+      <w:lvlText w:val="%8."/>
+      <w:lvlJc w:val="left"/>
+      <w:pPr>
+        <w:ind w:left="5760" w:hanging="360"/>
+      </w:pPr>
+    </w:lvl>
+    <w:lvl w:ilvl="8" w:tplc="0416001B" w:tentative="1">
+      <w:start w:val="1"/>
+      <w:numFmt w:val="lowerRoman"/>
+      <w:lvlText w:val="%9."/>
+      <w:lvlJc w:val="right"/>
+      <w:pPr>
+        <w:ind w:left="6480" w:hanging="180"/>
+      </w:pPr>
+    </w:lvl>
+  </w:abstractNum>
+  <w:abstractNum w:abstractNumId="12">
+    <w:nsid w:val="61C80A13"/>
+    <w:multiLevelType w:val="hybridMultilevel"/>
+    <w:tmpl w:val="5AA842B2"/>
+    <w:lvl w:ilvl="0" w:tplc="0416000F">
+      <w:start w:val="1"/>
+      <w:numFmt w:val="decimal"/>
+      <w:lvlText w:val="%1."/>
+      <w:lvlJc w:val="left"/>
+      <w:pPr>
+        <w:ind w:left="720" w:hanging="360"/>
+      </w:pPr>
+    </w:lvl>
+    <w:lvl w:ilvl="1" w:tplc="04160019" w:tentative="1">
+      <w:start w:val="1"/>
+      <w:numFmt w:val="lowerLetter"/>
+      <w:lvlText w:val="%2."/>
+      <w:lvlJc w:val="left"/>
+      <w:pPr>
+        <w:ind w:left="1440" w:hanging="360"/>
+      </w:pPr>
+    </w:lvl>
+    <w:lvl w:ilvl="2" w:tplc="0416001B" w:tentative="1">
+      <w:start w:val="1"/>
+      <w:numFmt w:val="lowerRoman"/>
+      <w:lvlText w:val="%3."/>
+      <w:lvlJc w:val="right"/>
+      <w:pPr>
+        <w:ind w:left="2160" w:hanging="180"/>
+      </w:pPr>
+    </w:lvl>
+    <w:lvl w:ilvl="3" w:tplc="0416000F" w:tentative="1">
+      <w:start w:val="1"/>
+      <w:numFmt w:val="decimal"/>
+      <w:lvlText w:val="%4."/>
+      <w:lvlJc w:val="left"/>
+      <w:pPr>
+        <w:ind w:left="2880" w:hanging="360"/>
+      </w:pPr>
+    </w:lvl>
+    <w:lvl w:ilvl="4" w:tplc="04160019" w:tentative="1">
+      <w:start w:val="1"/>
+      <w:numFmt w:val="lowerLetter"/>
+      <w:lvlText w:val="%5."/>
+      <w:lvlJc w:val="left"/>
+      <w:pPr>
+        <w:ind w:left="3600" w:hanging="360"/>
+      </w:pPr>
+    </w:lvl>
+    <w:lvl w:ilvl="5" w:tplc="0416001B" w:tentative="1">
+      <w:start w:val="1"/>
+      <w:numFmt w:val="lowerRoman"/>
+      <w:lvlText w:val="%6."/>
+      <w:lvlJc w:val="right"/>
+      <w:pPr>
+        <w:ind w:left="4320" w:hanging="180"/>
+      </w:pPr>
+    </w:lvl>
+    <w:lvl w:ilvl="6" w:tplc="0416000F" w:tentative="1">
+      <w:start w:val="1"/>
+      <w:numFmt w:val="decimal"/>
+      <w:lvlText w:val="%7."/>
+      <w:lvlJc w:val="left"/>
+      <w:pPr>
+        <w:ind w:left="5040" w:hanging="360"/>
+      </w:pPr>
+    </w:lvl>
+    <w:lvl w:ilvl="7" w:tplc="04160019" w:tentative="1">
+      <w:start w:val="1"/>
+      <w:numFmt w:val="lowerLetter"/>
+      <w:lvlText w:val="%8."/>
+      <w:lvlJc w:val="left"/>
+      <w:pPr>
+        <w:ind w:left="5760" w:hanging="360"/>
+      </w:pPr>
+    </w:lvl>
+    <w:lvl w:ilvl="8" w:tplc="0416001B" w:tentative="1">
+      <w:start w:val="1"/>
+      <w:numFmt w:val="lowerRoman"/>
+      <w:lvlText w:val="%9."/>
+      <w:lvlJc w:val="right"/>
+      <w:pPr>
+        <w:ind w:left="6480" w:hanging="180"/>
+      </w:pPr>
+    </w:lvl>
+  </w:abstractNum>
+  <w:abstractNum w:abstractNumId="13">
     <w:nsid w:val="6A7B327F"/>
     <w:multiLevelType w:val="hybridMultilevel"/>
     <w:tmpl w:val="335E1E8E"/>
@@ -2434,7 +3033,7 @@
       </w:pPr>
     </w:lvl>
   </w:abstractNum>
-  <w:abstractNum w:abstractNumId="10">
+  <w:abstractNum w:abstractNumId="14">
     <w:nsid w:val="6ECA7869"/>
     <w:multiLevelType w:val="hybridMultilevel"/>
     <w:tmpl w:val="F01AA1BA"/>
@@ -2574,7 +3173,7 @@
       </w:rPr>
     </w:lvl>
   </w:abstractNum>
-  <w:abstractNum w:abstractNumId="11">
+  <w:abstractNum w:abstractNumId="15">
     <w:nsid w:val="78D42EE2"/>
     <w:multiLevelType w:val="multilevel"/>
     <w:tmpl w:val="BE4E5626"/>
@@ -2690,7 +3289,7 @@
       </w:pPr>
     </w:lvl>
   </w:abstractNum>
-  <w:abstractNum w:abstractNumId="12">
+  <w:abstractNum w:abstractNumId="16">
     <w:nsid w:val="7E9B626D"/>
     <w:multiLevelType w:val="multilevel"/>
     <w:tmpl w:val="2B5CE9E2"/>
@@ -2770,13 +3369,13 @@
     <w:abstractNumId w:val="0"/>
   </w:num>
   <w:num w:numId="2">
-    <w:abstractNumId w:val="6"/>
+    <w:abstractNumId w:val="8"/>
   </w:num>
   <w:num w:numId="3">
-    <w:abstractNumId w:val="7"/>
+    <w:abstractNumId w:val="9"/>
   </w:num>
   <w:num w:numId="4">
-    <w:abstractNumId w:val="5"/>
+    <w:abstractNumId w:val="6"/>
   </w:num>
   <w:num w:numId="5">
     <w:abstractNumId w:val="3"/>
@@ -2785,31 +3384,43 @@
     <w:abstractNumId w:val="2"/>
   </w:num>
   <w:num w:numId="7">
-    <w:abstractNumId w:val="12"/>
+    <w:abstractNumId w:val="16"/>
   </w:num>
   <w:num w:numId="8">
-    <w:abstractNumId w:val="9"/>
+    <w:abstractNumId w:val="13"/>
   </w:num>
   <w:num w:numId="9">
-    <w:abstractNumId w:val="11"/>
+    <w:abstractNumId w:val="15"/>
   </w:num>
   <w:num w:numId="10">
     <w:abstractNumId w:val="1"/>
   </w:num>
   <w:num w:numId="11">
-    <w:abstractNumId w:val="10"/>
+    <w:abstractNumId w:val="14"/>
   </w:num>
   <w:num w:numId="12">
     <w:abstractNumId w:val="4"/>
   </w:num>
   <w:num w:numId="13">
-    <w:abstractNumId w:val="8"/>
+    <w:abstractNumId w:val="10"/>
+  </w:num>
+  <w:num w:numId="14">
+    <w:abstractNumId w:val="11"/>
+  </w:num>
+  <w:num w:numId="15">
+    <w:abstractNumId w:val="12"/>
+  </w:num>
+  <w:num w:numId="16">
+    <w:abstractNumId w:val="7"/>
+  </w:num>
+  <w:num w:numId="17">
+    <w:abstractNumId w:val="5"/>
   </w:num>
 </w:numbering>
 </file>
 
 <file path=word/styles.xml><?xml version="1.0" encoding="utf-8"?>
-<w:styles xmlns:mc="http://schemas.openxmlformats.org/markup-compatibility/2006" xmlns:r="http://schemas.openxmlformats.org/officeDocument/2006/relationships" xmlns:w="http://schemas.openxmlformats.org/wordprocessingml/2006/main" xmlns:w14="http://schemas.microsoft.com/office/word/2010/wordml" mc:Ignorable="w14">
+<w:styles xmlns:r="http://schemas.openxmlformats.org/officeDocument/2006/relationships" xmlns:w="http://schemas.openxmlformats.org/wordprocessingml/2006/main">
   <w:docDefaults>
     <w:rPrDefault>
       <w:rPr>
@@ -2961,6 +3572,7 @@
   <w:style w:type="paragraph" w:default="1" w:styleId="Normal">
     <w:name w:val="Normal"/>
     <w:qFormat/>
+    <w:rsid w:val="00CF2321"/>
     <w:pPr>
       <w:widowControl w:val="0"/>
       <w:spacing w:line="240" w:lineRule="atLeast"/>
@@ -3027,6 +3639,7 @@
     <w:basedOn w:val="Ttulo1"/>
     <w:next w:val="Normal"/>
     <w:qFormat/>
+    <w:rsid w:val="00CF2321"/>
     <w:pPr>
       <w:numPr>
         <w:ilvl w:val="3"/>
@@ -3044,6 +3657,7 @@
     <w:basedOn w:val="Normal"/>
     <w:next w:val="Normal"/>
     <w:qFormat/>
+    <w:rsid w:val="00CF2321"/>
     <w:pPr>
       <w:numPr>
         <w:ilvl w:val="4"/>
@@ -3062,6 +3676,7 @@
     <w:basedOn w:val="Normal"/>
     <w:next w:val="Normal"/>
     <w:qFormat/>
+    <w:rsid w:val="00CF2321"/>
     <w:pPr>
       <w:numPr>
         <w:ilvl w:val="5"/>
@@ -3081,6 +3696,7 @@
     <w:basedOn w:val="Normal"/>
     <w:next w:val="Normal"/>
     <w:qFormat/>
+    <w:rsid w:val="00CF2321"/>
     <w:pPr>
       <w:numPr>
         <w:ilvl w:val="6"/>
@@ -3096,6 +3712,7 @@
     <w:basedOn w:val="Normal"/>
     <w:next w:val="Normal"/>
     <w:qFormat/>
+    <w:rsid w:val="00CF2321"/>
     <w:pPr>
       <w:numPr>
         <w:ilvl w:val="7"/>
@@ -3114,6 +3731,7 @@
     <w:basedOn w:val="Normal"/>
     <w:next w:val="Normal"/>
     <w:qFormat/>
+    <w:rsid w:val="00CF2321"/>
     <w:pPr>
       <w:numPr>
         <w:ilvl w:val="8"/>
@@ -3140,6 +3758,7 @@
     <w:uiPriority w:val="99"/>
     <w:semiHidden/>
     <w:unhideWhenUsed/>
+    <w:qFormat/>
     <w:tblPr>
       <w:tblInd w:w="0" w:type="dxa"/>
       <w:tblCellMar>
@@ -3159,6 +3778,7 @@
   <w:style w:type="paragraph" w:customStyle="1" w:styleId="Paragraph2">
     <w:name w:val="Paragraph2"/>
     <w:basedOn w:val="Normal"/>
+    <w:rsid w:val="00CF2321"/>
     <w:pPr>
       <w:spacing w:before="80"/>
       <w:ind w:left="720"/>
@@ -3174,6 +3794,7 @@
     <w:basedOn w:val="Normal"/>
     <w:next w:val="Normal"/>
     <w:qFormat/>
+    <w:rsid w:val="00CF2321"/>
     <w:pPr>
       <w:spacing w:line="240" w:lineRule="auto"/>
       <w:jc w:val="center"/>
@@ -3188,6 +3809,7 @@
     <w:name w:val="Subtitle"/>
     <w:basedOn w:val="Normal"/>
     <w:qFormat/>
+    <w:rsid w:val="00CF2321"/>
     <w:pPr>
       <w:spacing w:after="60"/>
       <w:jc w:val="center"/>
@@ -3202,6 +3824,7 @@
   <w:style w:type="paragraph" w:styleId="Recuonormal">
     <w:name w:val="Normal Indent"/>
     <w:basedOn w:val="Normal"/>
+    <w:rsid w:val="00CF2321"/>
     <w:pPr>
       <w:ind w:left="900" w:hanging="900"/>
     </w:pPr>
@@ -3211,6 +3834,7 @@
     <w:basedOn w:val="Normal"/>
     <w:next w:val="Normal"/>
     <w:semiHidden/>
+    <w:rsid w:val="00CF2321"/>
     <w:pPr>
       <w:spacing w:before="240" w:after="120"/>
     </w:pPr>
@@ -3225,6 +3849,7 @@
     <w:basedOn w:val="Normal"/>
     <w:next w:val="Normal"/>
     <w:semiHidden/>
+    <w:rsid w:val="00CF2321"/>
     <w:pPr>
       <w:spacing w:before="120"/>
       <w:ind w:left="200"/>
@@ -3240,6 +3865,7 @@
     <w:basedOn w:val="Normal"/>
     <w:next w:val="Normal"/>
     <w:semiHidden/>
+    <w:rsid w:val="00CF2321"/>
     <w:pPr>
       <w:ind w:left="400"/>
     </w:pPr>
@@ -3250,6 +3876,7 @@
   <w:style w:type="paragraph" w:styleId="Cabealho">
     <w:name w:val="header"/>
     <w:basedOn w:val="Normal"/>
+    <w:rsid w:val="00CF2321"/>
     <w:pPr>
       <w:tabs>
         <w:tab w:val="center" w:pos="4320"/>
@@ -3260,6 +3887,7 @@
   <w:style w:type="paragraph" w:styleId="Rodap">
     <w:name w:val="footer"/>
     <w:basedOn w:val="Normal"/>
+    <w:rsid w:val="00CF2321"/>
     <w:pPr>
       <w:tabs>
         <w:tab w:val="center" w:pos="4320"/>
@@ -3270,10 +3898,12 @@
   <w:style w:type="character" w:styleId="Nmerodepgina">
     <w:name w:val="page number"/>
     <w:basedOn w:val="Fontepargpadro"/>
+    <w:rsid w:val="00CF2321"/>
   </w:style>
   <w:style w:type="paragraph" w:customStyle="1" w:styleId="Tabletext">
     <w:name w:val="Tabletext"/>
     <w:basedOn w:val="Normal"/>
+    <w:rsid w:val="00CF2321"/>
     <w:pPr>
       <w:keepLines/>
       <w:spacing w:after="120"/>
@@ -3282,6 +3912,7 @@
   <w:style w:type="paragraph" w:styleId="Corpodetexto">
     <w:name w:val="Body Text"/>
     <w:basedOn w:val="Normal"/>
+    <w:rsid w:val="00CF2321"/>
     <w:pPr>
       <w:keepLines/>
       <w:spacing w:after="120"/>
@@ -3291,6 +3922,7 @@
   <w:style w:type="paragraph" w:customStyle="1" w:styleId="Blockquote">
     <w:name w:val="Blockquote"/>
     <w:basedOn w:val="Normal"/>
+    <w:rsid w:val="00CF2321"/>
     <w:pPr>
       <w:widowControl/>
       <w:spacing w:before="100" w:after="100" w:line="240" w:lineRule="auto"/>
@@ -3305,6 +3937,7 @@
   <w:style w:type="paragraph" w:customStyle="1" w:styleId="Bullet1">
     <w:name w:val="Bullet1"/>
     <w:basedOn w:val="Normal"/>
+    <w:rsid w:val="00CF2321"/>
     <w:pPr>
       <w:ind w:left="720" w:hanging="432"/>
     </w:pPr>
@@ -3312,6 +3945,7 @@
   <w:style w:type="paragraph" w:customStyle="1" w:styleId="Bullet2">
     <w:name w:val="Bullet2"/>
     <w:basedOn w:val="Normal"/>
+    <w:rsid w:val="00CF2321"/>
     <w:pPr>
       <w:ind w:left="1440" w:hanging="360"/>
     </w:pPr>
@@ -3323,6 +3957,7 @@
     <w:name w:val="Document Map"/>
     <w:basedOn w:val="Normal"/>
     <w:semiHidden/>
+    <w:rsid w:val="00CF2321"/>
     <w:pPr>
       <w:shd w:val="clear" w:color="auto" w:fill="000080"/>
     </w:pPr>
@@ -3334,6 +3969,7 @@
     <w:name w:val="footnote reference"/>
     <w:basedOn w:val="Fontepargpadro"/>
     <w:semiHidden/>
+    <w:rsid w:val="00CF2321"/>
     <w:rPr>
       <w:sz w:val="20"/>
       <w:vertAlign w:val="superscript"/>
@@ -3343,6 +3979,7 @@
     <w:name w:val="footnote text"/>
     <w:basedOn w:val="Normal"/>
     <w:semiHidden/>
+    <w:rsid w:val="00CF2321"/>
     <w:pPr>
       <w:keepNext/>
       <w:keepLines/>
@@ -3360,6 +3997,7 @@
   <w:style w:type="paragraph" w:customStyle="1" w:styleId="MainTitle">
     <w:name w:val="Main Title"/>
     <w:basedOn w:val="Normal"/>
+    <w:rsid w:val="00CF2321"/>
     <w:pPr>
       <w:spacing w:before="480" w:after="60" w:line="240" w:lineRule="auto"/>
       <w:jc w:val="center"/>
@@ -3374,6 +4012,7 @@
   <w:style w:type="paragraph" w:customStyle="1" w:styleId="Paragraph1">
     <w:name w:val="Paragraph1"/>
     <w:basedOn w:val="Normal"/>
+    <w:rsid w:val="00CF2321"/>
     <w:pPr>
       <w:spacing w:before="80" w:line="240" w:lineRule="auto"/>
       <w:jc w:val="both"/>
@@ -3382,6 +4021,7 @@
   <w:style w:type="paragraph" w:customStyle="1" w:styleId="Paragraph3">
     <w:name w:val="Paragraph3"/>
     <w:basedOn w:val="Normal"/>
+    <w:rsid w:val="00CF2321"/>
     <w:pPr>
       <w:spacing w:before="80" w:line="240" w:lineRule="auto"/>
       <w:ind w:left="1530"/>
@@ -3391,6 +4031,7 @@
   <w:style w:type="paragraph" w:customStyle="1" w:styleId="Paragraph4">
     <w:name w:val="Paragraph4"/>
     <w:basedOn w:val="Normal"/>
+    <w:rsid w:val="00CF2321"/>
     <w:pPr>
       <w:spacing w:before="80" w:line="240" w:lineRule="auto"/>
       <w:ind w:left="2250"/>
@@ -3403,6 +4044,7 @@
     <w:next w:val="Normal"/>
     <w:autoRedefine/>
     <w:semiHidden/>
+    <w:rsid w:val="00CF2321"/>
     <w:pPr>
       <w:ind w:left="600"/>
     </w:pPr>
@@ -3416,6 +4058,7 @@
     <w:next w:val="Normal"/>
     <w:autoRedefine/>
     <w:semiHidden/>
+    <w:rsid w:val="00CF2321"/>
     <w:pPr>
       <w:ind w:left="800"/>
     </w:pPr>
@@ -3429,6 +4072,7 @@
     <w:next w:val="Normal"/>
     <w:autoRedefine/>
     <w:semiHidden/>
+    <w:rsid w:val="00CF2321"/>
     <w:pPr>
       <w:ind w:left="1000"/>
     </w:pPr>
@@ -3442,6 +4086,7 @@
     <w:next w:val="Normal"/>
     <w:autoRedefine/>
     <w:semiHidden/>
+    <w:rsid w:val="00CF2321"/>
     <w:pPr>
       <w:ind w:left="1200"/>
     </w:pPr>
@@ -3455,6 +4100,7 @@
     <w:next w:val="Normal"/>
     <w:autoRedefine/>
     <w:semiHidden/>
+    <w:rsid w:val="00CF2321"/>
     <w:pPr>
       <w:ind w:left="1400"/>
     </w:pPr>
@@ -3468,6 +4114,7 @@
     <w:next w:val="Normal"/>
     <w:autoRedefine/>
     <w:semiHidden/>
+    <w:rsid w:val="00CF2321"/>
     <w:pPr>
       <w:ind w:left="1600"/>
     </w:pPr>
@@ -3478,6 +4125,7 @@
   <w:style w:type="paragraph" w:styleId="Corpodetexto2">
     <w:name w:val="Body Text 2"/>
     <w:basedOn w:val="Normal"/>
+    <w:rsid w:val="00CF2321"/>
     <w:rPr>
       <w:i/>
       <w:color w:val="0000FF"/>
@@ -3486,6 +4134,7 @@
   <w:style w:type="paragraph" w:styleId="Recuodecorpodetexto">
     <w:name w:val="Body Text Indent"/>
     <w:basedOn w:val="Normal"/>
+    <w:rsid w:val="00CF2321"/>
     <w:pPr>
       <w:ind w:left="720"/>
     </w:pPr>
@@ -3498,6 +4147,7 @@
   <w:style w:type="paragraph" w:customStyle="1" w:styleId="Body">
     <w:name w:val="Body"/>
     <w:basedOn w:val="Normal"/>
+    <w:rsid w:val="00CF2321"/>
     <w:pPr>
       <w:widowControl/>
       <w:spacing w:before="120" w:line="240" w:lineRule="auto"/>
@@ -3510,6 +4160,7 @@
   <w:style w:type="paragraph" w:customStyle="1" w:styleId="Bullet">
     <w:name w:val="Bullet"/>
     <w:basedOn w:val="Normal"/>
+    <w:rsid w:val="00CF2321"/>
     <w:pPr>
       <w:widowControl/>
       <w:tabs>
@@ -3541,6 +4192,7 @@
   <w:style w:type="character" w:styleId="Hyperlink">
     <w:name w:val="Hyperlink"/>
     <w:basedOn w:val="Fontepargpadro"/>
+    <w:rsid w:val="00CF2321"/>
     <w:rPr>
       <w:color w:val="0000FF"/>
       <w:u w:val="single"/>
@@ -3549,6 +4201,7 @@
   <w:style w:type="paragraph" w:styleId="NormalWeb">
     <w:name w:val="Normal (Web)"/>
     <w:basedOn w:val="Normal"/>
+    <w:rsid w:val="00CF2321"/>
     <w:pPr>
       <w:widowControl/>
       <w:spacing w:before="100" w:beforeAutospacing="1" w:after="100" w:afterAutospacing="1" w:line="240" w:lineRule="auto"/>
@@ -3562,6 +4215,7 @@
     <w:name w:val="Strong"/>
     <w:basedOn w:val="Fontepargpadro"/>
     <w:qFormat/>
+    <w:rsid w:val="00CF2321"/>
     <w:rPr>
       <w:b/>
       <w:bCs/>
@@ -3570,6 +4224,7 @@
   <w:style w:type="paragraph" w:customStyle="1" w:styleId="infoblue0">
     <w:name w:val="infoblue"/>
     <w:basedOn w:val="Normal"/>
+    <w:rsid w:val="00CF2321"/>
     <w:pPr>
       <w:widowControl/>
       <w:spacing w:after="120"/>
@@ -3584,6 +4239,7 @@
   <w:style w:type="character" w:styleId="HiperlinkVisitado">
     <w:name w:val="FollowedHyperlink"/>
     <w:basedOn w:val="Fontepargpadro"/>
+    <w:rsid w:val="00CF2321"/>
     <w:rPr>
       <w:color w:val="800080"/>
       <w:u w:val="single"/>
@@ -3593,6 +4249,7 @@
     <w:name w:val="annotation reference"/>
     <w:basedOn w:val="Fontepargpadro"/>
     <w:semiHidden/>
+    <w:rsid w:val="00CF2321"/>
     <w:rPr>
       <w:sz w:val="16"/>
       <w:szCs w:val="16"/>
@@ -3602,6 +4259,7 @@
     <w:name w:val="annotation text"/>
     <w:basedOn w:val="Normal"/>
     <w:semiHidden/>
+    <w:rsid w:val="00CF2321"/>
     <w:pPr>
       <w:widowControl/>
       <w:spacing w:line="240" w:lineRule="auto"/>
@@ -3611,6 +4269,7 @@
     <w:name w:val="Balloon Text"/>
     <w:basedOn w:val="Normal"/>
     <w:semiHidden/>
+    <w:rsid w:val="00CF2321"/>
     <w:rPr>
       <w:rFonts w:ascii="Tahoma" w:hAnsi="Tahoma" w:cs="Tahoma"/>
       <w:sz w:val="16"/>
@@ -3620,16 +4279,19 @@
   <w:style w:type="character" w:customStyle="1" w:styleId="grame">
     <w:name w:val="grame"/>
     <w:basedOn w:val="Fontepargpadro"/>
+    <w:rsid w:val="00CF2321"/>
   </w:style>
   <w:style w:type="character" w:customStyle="1" w:styleId="spelle">
     <w:name w:val="spelle"/>
     <w:basedOn w:val="Fontepargpadro"/>
+    <w:rsid w:val="00CF2321"/>
   </w:style>
   <w:style w:type="paragraph" w:styleId="Assuntodocomentrio">
     <w:name w:val="annotation subject"/>
     <w:basedOn w:val="Textodecomentrio"/>
     <w:next w:val="Textodecomentrio"/>
     <w:semiHidden/>
+    <w:rsid w:val="00CF2321"/>
     <w:pPr>
       <w:widowControl w:val="0"/>
       <w:spacing w:line="240" w:lineRule="atLeast"/>
@@ -4788,7 +5450,7 @@
 </file>
 
 <file path=customXml/itemProps1.xml><?xml version="1.0" encoding="utf-8"?>
-<ds:datastoreItem xmlns:ds="http://schemas.openxmlformats.org/officeDocument/2006/customXml" ds:itemID="{3F4602E1-67CC-4454-ABFC-083A6BD5BCE4}">
+<ds:datastoreItem xmlns:ds="http://schemas.openxmlformats.org/officeDocument/2006/customXml" ds:itemID="{739E0410-38C6-47B4-BE31-06BD842BDE8A}">
   <ds:schemaRefs>
     <ds:schemaRef ds:uri="http://schemas.openxmlformats.org/officeDocument/2006/bibliography"/>
   </ds:schemaRefs>

</xml_diff>